<commit_message>
content upto use of static keyword
</commit_message>
<xml_diff>
--- a/JAVA Tutorial Notes.docx
+++ b/JAVA Tutorial Notes.docx
@@ -292,10 +292,7 @@
         <w:t xml:space="preserve"> </w:t>
       </w:r>
       <w:r>
-        <w:t>Stores range of</w:t>
-      </w:r>
-      <w:r>
-        <w:t xml:space="preserve"> -128 to 127</w:t>
+        <w:t>Stores range of -128 to 127</w:t>
       </w:r>
     </w:p>
     <w:p>
@@ -325,10 +322,7 @@
         <w:t xml:space="preserve"> </w:t>
       </w:r>
       <w:r>
-        <w:t>Stores range of</w:t>
-      </w:r>
-      <w:r>
-        <w:t xml:space="preserve"> -32768 to 32767</w:t>
+        <w:t>Stores range of -32768 to 32767</w:t>
       </w:r>
     </w:p>
     <w:p>
@@ -352,13 +346,7 @@
         <w:t>-4 bytes</w:t>
       </w:r>
       <w:r>
-        <w:t xml:space="preserve">- Stores range of -2,147,483,648 to </w:t>
-      </w:r>
-      <w:r>
-        <w:t>2,147,483,64</w:t>
-      </w:r>
-      <w:r>
-        <w:t>7</w:t>
+        <w:t>- Stores range of -2,147,483,648 to 2,147,483,647</w:t>
       </w:r>
     </w:p>
     <w:p>
@@ -622,16 +610,7 @@
           <w:i/>
           <w:iCs/>
         </w:rPr>
-        <w:t>.</w:t>
-      </w:r>
-      <w:r>
-        <w:rPr>
-          <w:b/>
-          <w:bCs/>
-          <w:i/>
-          <w:iCs/>
-        </w:rPr>
-        <w:t xml:space="preserve"> e.g. double a =5 //when you print it, it prints out as 5.0. </w:t>
+        <w:t xml:space="preserve">. e.g. double a =5 //when you print it, it prints out as 5.0. </w:t>
       </w:r>
     </w:p>
     <w:p>
@@ -1129,6 +1108,918 @@
         </w:rPr>
         <w:t>int and char data types.</w:t>
       </w:r>
+    </w:p>
+    <w:p>
+      <w:pPr>
+        <w:pStyle w:val="ListParagraph"/>
+        <w:tabs>
+          <w:tab w:val="left" w:pos="1815"/>
+        </w:tabs>
+        <w:ind w:left="1440"/>
+        <w:rPr>
+          <w:b/>
+          <w:bCs/>
+        </w:rPr>
+      </w:pPr>
+    </w:p>
+    <w:p>
+      <w:pPr>
+        <w:pStyle w:val="ListParagraph"/>
+        <w:tabs>
+          <w:tab w:val="left" w:pos="1815"/>
+        </w:tabs>
+        <w:ind w:left="1440"/>
+        <w:rPr>
+          <w:b/>
+          <w:bCs/>
+          <w:u w:val="single"/>
+        </w:rPr>
+      </w:pPr>
+      <w:r>
+        <w:rPr>
+          <w:b/>
+          <w:bCs/>
+          <w:u w:val="single"/>
+        </w:rPr>
+        <w:t>Difference of print () and println ().</w:t>
+      </w:r>
+    </w:p>
+    <w:p>
+      <w:pPr>
+        <w:pStyle w:val="ListParagraph"/>
+        <w:tabs>
+          <w:tab w:val="left" w:pos="1815"/>
+        </w:tabs>
+        <w:ind w:left="1440"/>
+      </w:pPr>
+      <w:r>
+        <w:t>Print () function prints out the output in the same line continuously, say when looping.</w:t>
+      </w:r>
+    </w:p>
+    <w:p>
+      <w:pPr>
+        <w:pStyle w:val="ListParagraph"/>
+        <w:tabs>
+          <w:tab w:val="left" w:pos="1815"/>
+        </w:tabs>
+        <w:ind w:left="1440"/>
+      </w:pPr>
+      <w:r>
+        <w:t>Println () function prints the output in a new line.</w:t>
+      </w:r>
+    </w:p>
+    <w:p>
+      <w:pPr>
+        <w:pStyle w:val="ListParagraph"/>
+        <w:tabs>
+          <w:tab w:val="left" w:pos="1815"/>
+        </w:tabs>
+        <w:ind w:left="1440"/>
+      </w:pPr>
+    </w:p>
+    <w:p>
+      <w:pPr>
+        <w:pStyle w:val="ListParagraph"/>
+        <w:tabs>
+          <w:tab w:val="left" w:pos="1815"/>
+        </w:tabs>
+        <w:ind w:left="1440"/>
+        <w:rPr>
+          <w:b/>
+          <w:bCs/>
+          <w:u w:val="single"/>
+        </w:rPr>
+      </w:pPr>
+      <w:r>
+        <w:rPr>
+          <w:b/>
+          <w:bCs/>
+          <w:u w:val="single"/>
+        </w:rPr>
+        <w:t>Break and Continue statements.</w:t>
+      </w:r>
+    </w:p>
+    <w:p>
+      <w:pPr>
+        <w:pStyle w:val="ListParagraph"/>
+        <w:tabs>
+          <w:tab w:val="left" w:pos="1815"/>
+        </w:tabs>
+        <w:ind w:left="1440"/>
+      </w:pPr>
+      <w:r>
+        <w:t>The break statement stops the loop.</w:t>
+      </w:r>
+    </w:p>
+    <w:p>
+      <w:pPr>
+        <w:pStyle w:val="ListParagraph"/>
+        <w:tabs>
+          <w:tab w:val="left" w:pos="1815"/>
+        </w:tabs>
+        <w:ind w:left="1440"/>
+        <w:rPr>
+          <w:b/>
+          <w:bCs/>
+          <w:i/>
+          <w:iCs/>
+        </w:rPr>
+      </w:pPr>
+      <w:r>
+        <w:t xml:space="preserve">The continue statement jumps the value stated in the condition. </w:t>
+      </w:r>
+      <w:r>
+        <w:rPr>
+          <w:i/>
+          <w:iCs/>
+        </w:rPr>
+        <w:t>e.g. You are printing numbers from 1 to 10 but want to jump 5. We specify an if-else condition i.e. if (n==5)</w:t>
+      </w:r>
+      <w:r>
+        <w:rPr>
+          <w:i/>
+          <w:iCs/>
+        </w:rPr>
+        <w:t xml:space="preserve"> {continue</w:t>
+      </w:r>
+      <w:r>
+        <w:rPr>
+          <w:i/>
+          <w:iCs/>
+        </w:rPr>
+        <w:t xml:space="preserve">; </w:t>
+      </w:r>
+      <w:r>
+        <w:rPr>
+          <w:b/>
+          <w:bCs/>
+          <w:i/>
+          <w:iCs/>
+        </w:rPr>
+        <w:t xml:space="preserve">//jump 5 and continue </w:t>
+      </w:r>
+      <w:r>
+        <w:rPr>
+          <w:b/>
+          <w:bCs/>
+          <w:i/>
+          <w:iCs/>
+        </w:rPr>
+        <w:t>looping</w:t>
+      </w:r>
+      <w:r>
+        <w:rPr>
+          <w:b/>
+          <w:bCs/>
+          <w:i/>
+          <w:iCs/>
+        </w:rPr>
+        <w:t>}</w:t>
+      </w:r>
+    </w:p>
+    <w:p>
+      <w:pPr>
+        <w:pStyle w:val="ListParagraph"/>
+        <w:tabs>
+          <w:tab w:val="left" w:pos="1815"/>
+        </w:tabs>
+        <w:ind w:left="1440"/>
+        <w:rPr>
+          <w:b/>
+          <w:bCs/>
+          <w:i/>
+          <w:iCs/>
+        </w:rPr>
+      </w:pPr>
+    </w:p>
+    <w:p>
+      <w:pPr>
+        <w:pStyle w:val="ListParagraph"/>
+        <w:tabs>
+          <w:tab w:val="left" w:pos="1815"/>
+        </w:tabs>
+        <w:ind w:left="1440"/>
+        <w:rPr>
+          <w:b/>
+          <w:bCs/>
+          <w:u w:val="single"/>
+        </w:rPr>
+      </w:pPr>
+      <w:r>
+        <w:rPr>
+          <w:b/>
+          <w:bCs/>
+          <w:u w:val="single"/>
+        </w:rPr>
+        <w:t>Classes and objects.</w:t>
+      </w:r>
+    </w:p>
+    <w:p>
+      <w:pPr>
+        <w:pStyle w:val="ListParagraph"/>
+        <w:tabs>
+          <w:tab w:val="left" w:pos="1815"/>
+        </w:tabs>
+        <w:ind w:left="1440"/>
+        <w:rPr>
+          <w:b/>
+          <w:bCs/>
+          <w:i/>
+          <w:iCs/>
+        </w:rPr>
+      </w:pPr>
+      <w:r>
+        <w:t>Classes are called the blueprint of building anything in Java. Objects are used to access the functionality of a class</w:t>
+      </w:r>
+      <w:r>
+        <w:t xml:space="preserve">. To create an object in Java, we specify the keyword </w:t>
+      </w:r>
+      <w:r>
+        <w:rPr>
+          <w:b/>
+          <w:bCs/>
+        </w:rPr>
+        <w:t xml:space="preserve">new </w:t>
+      </w:r>
+      <w:r>
+        <w:rPr>
+          <w:b/>
+          <w:bCs/>
+          <w:i/>
+          <w:iCs/>
+        </w:rPr>
+        <w:t>e.g. Assuming our class name is Calc, to create an object we state as follows: Calc obj = new Calc</w:t>
+      </w:r>
+      <w:r>
+        <w:rPr>
+          <w:b/>
+          <w:bCs/>
+          <w:i/>
+          <w:iCs/>
+        </w:rPr>
+        <w:t xml:space="preserve"> </w:t>
+      </w:r>
+      <w:r>
+        <w:rPr>
+          <w:b/>
+          <w:bCs/>
+          <w:i/>
+          <w:iCs/>
+        </w:rPr>
+        <w:t>()</w:t>
+      </w:r>
+    </w:p>
+    <w:p>
+      <w:pPr>
+        <w:pStyle w:val="ListParagraph"/>
+        <w:tabs>
+          <w:tab w:val="left" w:pos="1815"/>
+        </w:tabs>
+        <w:ind w:left="1440"/>
+        <w:rPr>
+          <w:u w:val="single"/>
+        </w:rPr>
+      </w:pPr>
+    </w:p>
+    <w:p>
+      <w:pPr>
+        <w:pStyle w:val="ListParagraph"/>
+        <w:tabs>
+          <w:tab w:val="left" w:pos="1815"/>
+        </w:tabs>
+        <w:ind w:left="1440"/>
+        <w:rPr>
+          <w:b/>
+          <w:bCs/>
+          <w:i/>
+          <w:iCs/>
+          <w:u w:val="single"/>
+        </w:rPr>
+      </w:pPr>
+      <w:r>
+        <w:rPr>
+          <w:b/>
+          <w:bCs/>
+          <w:i/>
+          <w:iCs/>
+          <w:u w:val="single"/>
+        </w:rPr>
+        <w:t>Constructors.</w:t>
+      </w:r>
+    </w:p>
+    <w:p>
+      <w:pPr>
+        <w:pStyle w:val="ListParagraph"/>
+        <w:tabs>
+          <w:tab w:val="left" w:pos="1815"/>
+        </w:tabs>
+        <w:ind w:left="1440"/>
+      </w:pPr>
+      <w:r>
+        <w:t xml:space="preserve">A constructor is a member method with the </w:t>
+      </w:r>
+      <w:r>
+        <w:rPr>
+          <w:b/>
+          <w:bCs/>
+          <w:i/>
+          <w:iCs/>
+        </w:rPr>
+        <w:t xml:space="preserve">same name as the class name. </w:t>
+      </w:r>
+      <w:r>
+        <w:t>Every class has a constructor even when the user does not specify it.</w:t>
+      </w:r>
+      <w:r>
+        <w:t xml:space="preserve"> It is used to allocate memory to the objects in the heap memory.</w:t>
+      </w:r>
+    </w:p>
+    <w:p>
+      <w:pPr>
+        <w:pStyle w:val="ListParagraph"/>
+        <w:tabs>
+          <w:tab w:val="left" w:pos="1815"/>
+        </w:tabs>
+        <w:ind w:left="1440"/>
+        <w:rPr>
+          <w:b/>
+          <w:bCs/>
+        </w:rPr>
+      </w:pPr>
+      <w:r>
+        <w:rPr>
+          <w:b/>
+          <w:bCs/>
+        </w:rPr>
+        <w:t>It does not return anything</w:t>
+      </w:r>
+      <w:r>
+        <w:rPr>
+          <w:b/>
+          <w:bCs/>
+        </w:rPr>
+        <w:t xml:space="preserve"> hence we do not specify the return type.</w:t>
+      </w:r>
+    </w:p>
+    <w:p>
+      <w:pPr>
+        <w:pStyle w:val="ListParagraph"/>
+        <w:tabs>
+          <w:tab w:val="left" w:pos="1815"/>
+        </w:tabs>
+        <w:ind w:left="1440"/>
+        <w:rPr>
+          <w:b/>
+          <w:bCs/>
+        </w:rPr>
+      </w:pPr>
+      <w:r>
+        <w:rPr>
+          <w:b/>
+          <w:bCs/>
+        </w:rPr>
+        <w:t>Any time you intend to use objects, you MUST include a constructor.</w:t>
+      </w:r>
+    </w:p>
+    <w:p>
+      <w:pPr>
+        <w:pStyle w:val="ListParagraph"/>
+        <w:tabs>
+          <w:tab w:val="left" w:pos="1815"/>
+        </w:tabs>
+        <w:ind w:left="1440"/>
+      </w:pPr>
+      <w:r>
+        <w:t xml:space="preserve">It can be used to initialize values too. Every time you create an </w:t>
+      </w:r>
+      <w:r>
+        <w:t>o</w:t>
+      </w:r>
+      <w:r>
+        <w:t>bject, it calls the constructor automatically.</w:t>
+      </w:r>
+    </w:p>
+    <w:p>
+      <w:pPr>
+        <w:pStyle w:val="ListParagraph"/>
+        <w:tabs>
+          <w:tab w:val="left" w:pos="1815"/>
+        </w:tabs>
+        <w:ind w:left="1440"/>
+        <w:rPr>
+          <w:b/>
+          <w:bCs/>
+          <w:i/>
+          <w:iCs/>
+        </w:rPr>
+      </w:pPr>
+      <w:r>
+        <w:rPr>
+          <w:b/>
+          <w:bCs/>
+          <w:i/>
+          <w:iCs/>
+        </w:rPr>
+        <w:t>Calc obj = new</w:t>
+      </w:r>
+      <w:r>
+        <w:rPr>
+          <w:b/>
+          <w:bCs/>
+          <w:i/>
+          <w:iCs/>
+          <w:u w:val="single"/>
+        </w:rPr>
+        <w:t xml:space="preserve"> Calc ()</w:t>
+      </w:r>
+      <w:r>
+        <w:rPr>
+          <w:b/>
+          <w:bCs/>
+          <w:i/>
+          <w:iCs/>
+        </w:rPr>
+        <w:t xml:space="preserve"> </w:t>
+      </w:r>
+      <w:r>
+        <w:t>This</w:t>
+      </w:r>
+      <w:r>
+        <w:t xml:space="preserve"> is a constructor.</w:t>
+      </w:r>
+    </w:p>
+    <w:p>
+      <w:pPr>
+        <w:pStyle w:val="ListParagraph"/>
+        <w:tabs>
+          <w:tab w:val="left" w:pos="1815"/>
+        </w:tabs>
+        <w:ind w:left="1440"/>
+        <w:rPr>
+          <w:b/>
+          <w:bCs/>
+          <w:u w:val="single"/>
+        </w:rPr>
+      </w:pPr>
+      <w:r>
+        <w:rPr>
+          <w:b/>
+          <w:bCs/>
+          <w:u w:val="single"/>
+        </w:rPr>
+        <w:t xml:space="preserve">Use of </w:t>
+      </w:r>
+      <w:r>
+        <w:rPr>
+          <w:b/>
+          <w:bCs/>
+          <w:u w:val="single"/>
+        </w:rPr>
+        <w:t>“this”</w:t>
+      </w:r>
+      <w:r>
+        <w:rPr>
+          <w:b/>
+          <w:bCs/>
+          <w:u w:val="single"/>
+        </w:rPr>
+        <w:t xml:space="preserve"> keyword.</w:t>
+      </w:r>
+    </w:p>
+    <w:p>
+      <w:pPr>
+        <w:pStyle w:val="ListParagraph"/>
+        <w:tabs>
+          <w:tab w:val="left" w:pos="1815"/>
+        </w:tabs>
+        <w:ind w:left="1440"/>
+        <w:rPr>
+          <w:b/>
+          <w:bCs/>
+          <w:i/>
+          <w:iCs/>
+        </w:rPr>
+      </w:pPr>
+      <w:r>
+        <w:t xml:space="preserve">This </w:t>
+      </w:r>
+      <w:r>
+        <w:t xml:space="preserve">keyword is used to specify the instance variable from the local variable. In a case where both variables have the same name </w:t>
+      </w:r>
+      <w:r>
+        <w:rPr>
+          <w:i/>
+          <w:iCs/>
+        </w:rPr>
+        <w:t xml:space="preserve">e.g. Two variables num1 and num2 in the class. When used in the constructor, we specify </w:t>
+      </w:r>
+      <w:r>
+        <w:rPr>
+          <w:b/>
+          <w:bCs/>
+          <w:i/>
+          <w:iCs/>
+        </w:rPr>
+        <w:t>this.num1(instance variable specified in the class)</w:t>
+      </w:r>
+      <w:r>
+        <w:rPr>
+          <w:b/>
+          <w:bCs/>
+          <w:i/>
+          <w:iCs/>
+        </w:rPr>
+        <w:t xml:space="preserve"> </w:t>
+      </w:r>
+      <w:r>
+        <w:rPr>
+          <w:b/>
+          <w:bCs/>
+          <w:i/>
+          <w:iCs/>
+        </w:rPr>
+        <w:t>=num1(local variable specified in the constructor) and this.num2=num2</w:t>
+      </w:r>
+    </w:p>
+    <w:p>
+      <w:pPr>
+        <w:pStyle w:val="ListParagraph"/>
+        <w:tabs>
+          <w:tab w:val="left" w:pos="1815"/>
+        </w:tabs>
+        <w:ind w:left="1440"/>
+        <w:rPr>
+          <w:b/>
+          <w:bCs/>
+          <w:i/>
+          <w:iCs/>
+        </w:rPr>
+      </w:pPr>
+    </w:p>
+    <w:p>
+      <w:pPr>
+        <w:pStyle w:val="ListParagraph"/>
+        <w:tabs>
+          <w:tab w:val="left" w:pos="1815"/>
+        </w:tabs>
+        <w:ind w:left="1440"/>
+        <w:rPr>
+          <w:b/>
+          <w:bCs/>
+          <w:u w:val="single"/>
+        </w:rPr>
+      </w:pPr>
+    </w:p>
+    <w:p>
+      <w:pPr>
+        <w:pStyle w:val="ListParagraph"/>
+        <w:tabs>
+          <w:tab w:val="left" w:pos="1815"/>
+        </w:tabs>
+        <w:ind w:left="1440"/>
+        <w:rPr>
+          <w:b/>
+          <w:bCs/>
+          <w:u w:val="single"/>
+        </w:rPr>
+      </w:pPr>
+      <w:r>
+        <w:rPr>
+          <w:b/>
+          <w:bCs/>
+          <w:u w:val="single"/>
+        </w:rPr>
+        <w:t>Method overloading.</w:t>
+      </w:r>
+    </w:p>
+    <w:p>
+      <w:pPr>
+        <w:pStyle w:val="ListParagraph"/>
+        <w:tabs>
+          <w:tab w:val="left" w:pos="1815"/>
+        </w:tabs>
+        <w:ind w:left="1440"/>
+        <w:rPr>
+          <w:b/>
+          <w:bCs/>
+          <w:u w:val="single"/>
+        </w:rPr>
+      </w:pPr>
+      <w:r>
+        <w:lastRenderedPageBreak/>
+        <w:t xml:space="preserve">This is when you have the </w:t>
+      </w:r>
+      <w:r>
+        <w:rPr>
+          <w:b/>
+          <w:bCs/>
+        </w:rPr>
+        <w:t>same method name but different parameters.</w:t>
+      </w:r>
+    </w:p>
+    <w:p>
+      <w:pPr>
+        <w:pStyle w:val="ListParagraph"/>
+        <w:tabs>
+          <w:tab w:val="left" w:pos="1815"/>
+        </w:tabs>
+        <w:ind w:left="1440"/>
+        <w:rPr>
+          <w:b/>
+          <w:bCs/>
+        </w:rPr>
+      </w:pPr>
+      <w:r>
+        <w:rPr>
+          <w:b/>
+          <w:bCs/>
+        </w:rPr>
+        <w:t>WE CAN ALSO DO CONSTRUCTOR OVERLOADING IN THE SAME WAY.</w:t>
+      </w:r>
+    </w:p>
+    <w:p>
+      <w:pPr>
+        <w:pStyle w:val="ListParagraph"/>
+        <w:tabs>
+          <w:tab w:val="left" w:pos="1815"/>
+        </w:tabs>
+        <w:ind w:left="1440"/>
+        <w:rPr>
+          <w:b/>
+          <w:bCs/>
+        </w:rPr>
+      </w:pPr>
+    </w:p>
+    <w:p>
+      <w:pPr>
+        <w:pStyle w:val="ListParagraph"/>
+        <w:tabs>
+          <w:tab w:val="left" w:pos="1815"/>
+        </w:tabs>
+        <w:ind w:left="1440"/>
+        <w:rPr>
+          <w:b/>
+          <w:bCs/>
+        </w:rPr>
+      </w:pPr>
+      <w:r>
+        <w:rPr>
+          <w:b/>
+          <w:bCs/>
+          <w:u w:val="single"/>
+        </w:rPr>
+        <w:t>Static keywords</w:t>
+      </w:r>
+      <w:r>
+        <w:rPr>
+          <w:b/>
+          <w:bCs/>
+        </w:rPr>
+        <w:t>.</w:t>
+      </w:r>
+    </w:p>
+    <w:p>
+      <w:pPr>
+        <w:pStyle w:val="ListParagraph"/>
+        <w:tabs>
+          <w:tab w:val="left" w:pos="1815"/>
+        </w:tabs>
+        <w:ind w:left="1440"/>
+        <w:rPr>
+          <w:b/>
+          <w:bCs/>
+        </w:rPr>
+      </w:pPr>
+      <w:r>
+        <w:rPr>
+          <w:b/>
+          <w:bCs/>
+          <w:i/>
+          <w:iCs/>
+          <w:u w:val="single"/>
+        </w:rPr>
+        <w:t>QUESTION</w:t>
+      </w:r>
+      <w:r>
+        <w:rPr>
+          <w:b/>
+          <w:bCs/>
+          <w:i/>
+          <w:iCs/>
+          <w:u w:val="single"/>
+        </w:rPr>
+        <w:t>: What are static methods? e.g. public STATIC void main (String args []</w:t>
+      </w:r>
+      <w:r>
+        <w:rPr>
+          <w:b/>
+          <w:bCs/>
+          <w:i/>
+          <w:iCs/>
+          <w:u w:val="single"/>
+        </w:rPr>
+        <w:t>)</w:t>
+      </w:r>
+    </w:p>
+    <w:p>
+      <w:pPr>
+        <w:pStyle w:val="ListParagraph"/>
+        <w:tabs>
+          <w:tab w:val="left" w:pos="1815"/>
+        </w:tabs>
+        <w:ind w:left="1440"/>
+      </w:pPr>
+      <w:r>
+        <w:t>When we make a variable static, it will be same for all objects, i.e. it is not object specific thus when you change it in one object, it is the same for all objects in that class.</w:t>
+      </w:r>
+    </w:p>
+    <w:p>
+      <w:pPr>
+        <w:pStyle w:val="ListParagraph"/>
+        <w:tabs>
+          <w:tab w:val="left" w:pos="1815"/>
+        </w:tabs>
+        <w:ind w:left="1440"/>
+        <w:rPr>
+          <w:b/>
+          <w:bCs/>
+          <w:i/>
+          <w:iCs/>
+        </w:rPr>
+      </w:pPr>
+      <w:r>
+        <w:t xml:space="preserve">To access a </w:t>
+      </w:r>
+      <w:r>
+        <w:rPr>
+          <w:b/>
+          <w:bCs/>
+        </w:rPr>
+        <w:t>static variable</w:t>
+      </w:r>
+      <w:r>
+        <w:t xml:space="preserve">, </w:t>
+      </w:r>
+      <w:r>
+        <w:rPr>
+          <w:b/>
+          <w:bCs/>
+          <w:i/>
+          <w:iCs/>
+        </w:rPr>
+        <w:t xml:space="preserve">we do not need an object </w:t>
+      </w:r>
+      <w:r>
+        <w:t>i.e. Take for instance the static variable</w:t>
+      </w:r>
+      <w:r>
+        <w:rPr>
+          <w:b/>
+          <w:bCs/>
+          <w:i/>
+          <w:iCs/>
+        </w:rPr>
+        <w:t xml:space="preserve">, static String ceo </w:t>
+      </w:r>
+      <w:r>
+        <w:t xml:space="preserve">in a class </w:t>
+      </w:r>
+      <w:r>
+        <w:rPr>
+          <w:b/>
+          <w:bCs/>
+        </w:rPr>
+        <w:t xml:space="preserve">Employee. </w:t>
+      </w:r>
+      <w:r>
+        <w:t>To access the variable, we</w:t>
+      </w:r>
+      <w:r>
+        <w:rPr>
+          <w:b/>
+          <w:bCs/>
+        </w:rPr>
+        <w:t xml:space="preserve"> use the class name</w:t>
+      </w:r>
+      <w:r>
+        <w:rPr>
+          <w:b/>
+          <w:bCs/>
+          <w:i/>
+          <w:iCs/>
+        </w:rPr>
+        <w:t xml:space="preserve"> i.e. Employee.ceo </w:t>
+      </w:r>
+      <w:r>
+        <w:t xml:space="preserve">instead of using an object, say, </w:t>
+      </w:r>
+      <w:r>
+        <w:rPr>
+          <w:b/>
+          <w:bCs/>
+          <w:i/>
+          <w:iCs/>
+        </w:rPr>
+        <w:t>obj.ceo.</w:t>
+      </w:r>
+    </w:p>
+    <w:p>
+      <w:pPr>
+        <w:pStyle w:val="ListParagraph"/>
+        <w:tabs>
+          <w:tab w:val="left" w:pos="1815"/>
+        </w:tabs>
+        <w:ind w:left="1440"/>
+      </w:pPr>
+    </w:p>
+    <w:p>
+      <w:pPr>
+        <w:pStyle w:val="ListParagraph"/>
+        <w:tabs>
+          <w:tab w:val="left" w:pos="1815"/>
+        </w:tabs>
+        <w:ind w:left="1440"/>
+        <w:rPr>
+          <w:b/>
+          <w:bCs/>
+        </w:rPr>
+      </w:pPr>
+      <w:r>
+        <w:t xml:space="preserve">Methods can also be made static. e.g. </w:t>
+      </w:r>
+      <w:r>
+        <w:rPr>
+          <w:b/>
+          <w:bCs/>
+        </w:rPr>
+        <w:t>public static void main (String [] args). This means that we do not need an object to access it.</w:t>
+      </w:r>
+    </w:p>
+    <w:p>
+      <w:pPr>
+        <w:pStyle w:val="ListParagraph"/>
+        <w:tabs>
+          <w:tab w:val="left" w:pos="1815"/>
+        </w:tabs>
+        <w:ind w:left="1440"/>
+        <w:rPr>
+          <w:b/>
+          <w:bCs/>
+        </w:rPr>
+      </w:pPr>
+    </w:p>
+    <w:p>
+      <w:pPr>
+        <w:pStyle w:val="ListParagraph"/>
+        <w:tabs>
+          <w:tab w:val="left" w:pos="1815"/>
+        </w:tabs>
+        <w:ind w:left="1440"/>
+        <w:rPr>
+          <w:b/>
+          <w:bCs/>
+        </w:rPr>
+      </w:pPr>
+      <w:r>
+        <w:t xml:space="preserve">When we compile a class, it is </w:t>
+      </w:r>
+      <w:r>
+        <w:rPr>
+          <w:b/>
+          <w:bCs/>
+        </w:rPr>
+        <w:t>first loaded in to a special; area in the JVM where classes are loaded</w:t>
+      </w:r>
+      <w:r>
+        <w:t xml:space="preserve">. </w:t>
+      </w:r>
+      <w:r>
+        <w:t>After loading, we can then</w:t>
+      </w:r>
+      <w:r>
+        <w:t xml:space="preserve"> create an object, it is allocated memory in the </w:t>
+      </w:r>
+      <w:r>
+        <w:rPr>
+          <w:b/>
+          <w:bCs/>
+        </w:rPr>
+        <w:t>heap memory.</w:t>
+      </w:r>
+    </w:p>
+    <w:p>
+      <w:pPr>
+        <w:pStyle w:val="ListParagraph"/>
+        <w:tabs>
+          <w:tab w:val="left" w:pos="1815"/>
+        </w:tabs>
+        <w:ind w:left="1440"/>
+        <w:rPr>
+          <w:b/>
+          <w:bCs/>
+          <w:u w:val="single"/>
+        </w:rPr>
+      </w:pPr>
     </w:p>
     <w:sectPr>
       <w:pgSz w:w="12240" w:h="15840"/>
@@ -2175,4 +3066,16 @@
     </a:ext>
   </a:extLst>
 </a:theme>
+</file>
+
+<file path=customXml/item1.xml><?xml version="1.0" encoding="utf-8"?>
+<b:Sources xmlns:b="http://schemas.openxmlformats.org/officeDocument/2006/bibliography" xmlns="http://schemas.openxmlformats.org/officeDocument/2006/bibliography" SelectedStyle="\APASixthEditionOfficeOnline.xsl" StyleName="APA" Version="6"/>
+</file>
+
+<file path=customXml/itemProps1.xml><?xml version="1.0" encoding="utf-8"?>
+<ds:datastoreItem xmlns:ds="http://schemas.openxmlformats.org/officeDocument/2006/customXml" ds:itemID="{8F8CE331-62BB-4E68-984E-3E097AD9E46B}">
+  <ds:schemaRefs>
+    <ds:schemaRef ds:uri="http://schemas.openxmlformats.org/officeDocument/2006/bibliography"/>
+  </ds:schemaRefs>
+</ds:datastoreItem>
 </file>
</xml_diff>